<commit_message>
connected with db + some other changes
</commit_message>
<xml_diff>
--- a/report/report_for_STEAM_olympiad.docx
+++ b/report/report_for_STEAM_olympiad.docx
@@ -12,6 +12,7 @@
       <w:r>
         <w:rPr>
           <w:rFonts w:ascii="Times New Roman" w:hAnsi="Times New Roman" w:cs="Times New Roman"/>
+          <w:noProof/>
         </w:rPr>
         <w:drawing>
           <wp:inline distT="0" distB="0" distL="0" distR="0">
@@ -141,6 +142,30 @@
         <w:t>Karigor</w:t>
       </w:r>
       <w:proofErr w:type="spellEnd"/>
+      <w:r>
+        <w:rPr>
+          <w:rFonts w:ascii="Times New Roman" w:hAnsi="Times New Roman" w:cs="Times New Roman"/>
+          <w:sz w:val="24"/>
+          <w:szCs w:val="24"/>
+        </w:rPr>
+        <w:t xml:space="preserve"> (</w:t>
+      </w:r>
+      <w:r>
+        <w:rPr>
+          <w:rFonts w:ascii="Times New Roman" w:hAnsi="Times New Roman" w:cs="Times New Roman"/>
+          <w:sz w:val="24"/>
+          <w:szCs w:val="24"/>
+        </w:rPr>
+        <w:t>DHAT-000453</w:t>
+      </w:r>
+      <w:r>
+        <w:rPr>
+          <w:rFonts w:ascii="Times New Roman" w:hAnsi="Times New Roman" w:cs="Times New Roman"/>
+          <w:sz w:val="24"/>
+          <w:szCs w:val="24"/>
+        </w:rPr>
+        <w:t>)</w:t>
+      </w:r>
     </w:p>
     <w:p>
       <w:pPr>
@@ -470,6 +495,26 @@
           <w:szCs w:val="24"/>
         </w:rPr>
       </w:pPr>
+    </w:p>
+    <w:p>
+      <w:pPr>
+        <w:rPr>
+          <w:rFonts w:ascii="Times New Roman" w:hAnsi="Times New Roman" w:cs="Times New Roman"/>
+          <w:b/>
+          <w:sz w:val="72"/>
+          <w:szCs w:val="24"/>
+        </w:rPr>
+      </w:pPr>
+      <w:r>
+        <w:rPr>
+          <w:rFonts w:ascii="Times New Roman" w:hAnsi="Times New Roman" w:cs="Times New Roman"/>
+          <w:b/>
+          <w:sz w:val="72"/>
+          <w:szCs w:val="24"/>
+        </w:rPr>
+        <w:lastRenderedPageBreak/>
+        <w:t>Index</w:t>
+      </w:r>
     </w:p>
     <w:p>
       <w:pPr>
@@ -480,19 +525,16 @@
         </w:numPr>
         <w:rPr>
           <w:rFonts w:ascii="Times New Roman" w:hAnsi="Times New Roman" w:cs="Times New Roman"/>
-          <w:b/>
-          <w:sz w:val="24"/>
-          <w:szCs w:val="24"/>
-        </w:rPr>
-      </w:pPr>
-      <w:r>
-        <w:rPr>
-          <w:rFonts w:ascii="Times New Roman" w:hAnsi="Times New Roman" w:cs="Times New Roman"/>
-          <w:b/>
-          <w:sz w:val="24"/>
-          <w:szCs w:val="24"/>
-        </w:rPr>
-        <w:lastRenderedPageBreak/>
+          <w:sz w:val="24"/>
+          <w:szCs w:val="24"/>
+        </w:rPr>
+      </w:pPr>
+      <w:r>
+        <w:rPr>
+          <w:rFonts w:ascii="Times New Roman" w:hAnsi="Times New Roman" w:cs="Times New Roman"/>
+          <w:sz w:val="24"/>
+          <w:szCs w:val="24"/>
+        </w:rPr>
         <w:t>Introduction</w:t>
       </w:r>
     </w:p>
@@ -505,15 +547,13 @@
         </w:numPr>
         <w:rPr>
           <w:rFonts w:ascii="Times New Roman" w:hAnsi="Times New Roman" w:cs="Times New Roman"/>
-          <w:b/>
-          <w:sz w:val="24"/>
-          <w:szCs w:val="24"/>
-        </w:rPr>
-      </w:pPr>
-      <w:r>
-        <w:rPr>
-          <w:rFonts w:ascii="Times New Roman" w:hAnsi="Times New Roman" w:cs="Times New Roman"/>
-          <w:b/>
+          <w:sz w:val="24"/>
+          <w:szCs w:val="24"/>
+        </w:rPr>
+      </w:pPr>
+      <w:r>
+        <w:rPr>
+          <w:rFonts w:ascii="Times New Roman" w:hAnsi="Times New Roman" w:cs="Times New Roman"/>
           <w:sz w:val="24"/>
           <w:szCs w:val="24"/>
         </w:rPr>
@@ -529,15 +569,13 @@
         </w:numPr>
         <w:rPr>
           <w:rFonts w:ascii="Times New Roman" w:hAnsi="Times New Roman" w:cs="Times New Roman"/>
-          <w:b/>
-          <w:sz w:val="24"/>
-          <w:szCs w:val="24"/>
-        </w:rPr>
-      </w:pPr>
-      <w:r>
-        <w:rPr>
-          <w:rFonts w:ascii="Times New Roman" w:hAnsi="Times New Roman" w:cs="Times New Roman"/>
-          <w:b/>
+          <w:sz w:val="24"/>
+          <w:szCs w:val="24"/>
+        </w:rPr>
+      </w:pPr>
+      <w:r>
+        <w:rPr>
+          <w:rFonts w:ascii="Times New Roman" w:hAnsi="Times New Roman" w:cs="Times New Roman"/>
           <w:sz w:val="24"/>
           <w:szCs w:val="24"/>
         </w:rPr>
@@ -553,15 +591,13 @@
         </w:numPr>
         <w:rPr>
           <w:rFonts w:ascii="Times New Roman" w:hAnsi="Times New Roman" w:cs="Times New Roman"/>
-          <w:b/>
-          <w:sz w:val="24"/>
-          <w:szCs w:val="24"/>
-        </w:rPr>
-      </w:pPr>
-      <w:r>
-        <w:rPr>
-          <w:rFonts w:ascii="Times New Roman" w:hAnsi="Times New Roman" w:cs="Times New Roman"/>
-          <w:b/>
+          <w:sz w:val="24"/>
+          <w:szCs w:val="24"/>
+        </w:rPr>
+      </w:pPr>
+      <w:r>
+        <w:rPr>
+          <w:rFonts w:ascii="Times New Roman" w:hAnsi="Times New Roman" w:cs="Times New Roman"/>
           <w:sz w:val="24"/>
           <w:szCs w:val="24"/>
         </w:rPr>
@@ -577,15 +613,13 @@
         </w:numPr>
         <w:rPr>
           <w:rFonts w:ascii="Times New Roman" w:hAnsi="Times New Roman" w:cs="Times New Roman"/>
-          <w:b/>
-          <w:sz w:val="24"/>
-          <w:szCs w:val="24"/>
-        </w:rPr>
-      </w:pPr>
-      <w:r>
-        <w:rPr>
-          <w:rFonts w:ascii="Times New Roman" w:hAnsi="Times New Roman" w:cs="Times New Roman"/>
-          <w:b/>
+          <w:sz w:val="24"/>
+          <w:szCs w:val="24"/>
+        </w:rPr>
+      </w:pPr>
+      <w:r>
+        <w:rPr>
+          <w:rFonts w:ascii="Times New Roman" w:hAnsi="Times New Roman" w:cs="Times New Roman"/>
           <w:sz w:val="24"/>
           <w:szCs w:val="24"/>
         </w:rPr>
@@ -601,19 +635,73 @@
         </w:numPr>
         <w:rPr>
           <w:rFonts w:ascii="Times New Roman" w:hAnsi="Times New Roman" w:cs="Times New Roman"/>
-          <w:b/>
-          <w:sz w:val="24"/>
-          <w:szCs w:val="24"/>
-        </w:rPr>
-      </w:pPr>
-      <w:r>
-        <w:rPr>
-          <w:rFonts w:ascii="Times New Roman" w:hAnsi="Times New Roman" w:cs="Times New Roman"/>
-          <w:b/>
-          <w:sz w:val="24"/>
-          <w:szCs w:val="24"/>
-        </w:rPr>
-        <w:t>Code</w:t>
+          <w:sz w:val="24"/>
+          <w:szCs w:val="24"/>
+        </w:rPr>
+      </w:pPr>
+      <w:proofErr w:type="spellStart"/>
+      <w:r>
+        <w:rPr>
+          <w:rFonts w:ascii="Times New Roman" w:hAnsi="Times New Roman" w:cs="Times New Roman"/>
+          <w:sz w:val="24"/>
+          <w:szCs w:val="24"/>
+        </w:rPr>
+        <w:t>Screenshorts</w:t>
+      </w:r>
+      <w:proofErr w:type="spellEnd"/>
+    </w:p>
+    <w:p>
+      <w:pPr>
+        <w:pStyle w:val="ListParagraph"/>
+        <w:numPr>
+          <w:ilvl w:val="1"/>
+          <w:numId w:val="1"/>
+        </w:numPr>
+        <w:rPr>
+          <w:rFonts w:ascii="Times New Roman" w:hAnsi="Times New Roman" w:cs="Times New Roman"/>
+          <w:sz w:val="24"/>
+          <w:szCs w:val="24"/>
+        </w:rPr>
+      </w:pPr>
+      <w:r>
+        <w:rPr>
+          <w:rFonts w:ascii="Times New Roman" w:hAnsi="Times New Roman" w:cs="Times New Roman"/>
+          <w:sz w:val="24"/>
+          <w:szCs w:val="24"/>
+        </w:rPr>
+        <w:t>Graphical Schema of the Application Database</w:t>
+      </w:r>
+    </w:p>
+    <w:p>
+      <w:pPr>
+        <w:pStyle w:val="ListParagraph"/>
+        <w:numPr>
+          <w:ilvl w:val="1"/>
+          <w:numId w:val="1"/>
+        </w:numPr>
+        <w:rPr>
+          <w:rFonts w:ascii="Times New Roman" w:hAnsi="Times New Roman" w:cs="Times New Roman"/>
+          <w:sz w:val="24"/>
+          <w:szCs w:val="24"/>
+        </w:rPr>
+      </w:pPr>
+      <w:proofErr w:type="spellStart"/>
+      <w:r>
+        <w:rPr>
+          <w:rFonts w:ascii="Times New Roman" w:hAnsi="Times New Roman" w:cs="Times New Roman"/>
+          <w:sz w:val="24"/>
+          <w:szCs w:val="24"/>
+        </w:rPr>
+        <w:t>GitHub</w:t>
+      </w:r>
+      <w:proofErr w:type="spellEnd"/>
+      <w:r>
+        <w:rPr>
+          <w:rFonts w:ascii="Times New Roman" w:hAnsi="Times New Roman" w:cs="Times New Roman"/>
+          <w:sz w:val="24"/>
+          <w:szCs w:val="24"/>
+        </w:rPr>
+        <w:t xml:space="preserve"> repo</w:t>
       </w:r>
     </w:p>
     <w:p>
@@ -625,19 +713,226 @@
         </w:numPr>
         <w:rPr>
           <w:rFonts w:ascii="Times New Roman" w:hAnsi="Times New Roman" w:cs="Times New Roman"/>
-          <w:b/>
-          <w:sz w:val="24"/>
-          <w:szCs w:val="24"/>
-        </w:rPr>
-      </w:pPr>
-      <w:r>
-        <w:rPr>
-          <w:rFonts w:ascii="Times New Roman" w:hAnsi="Times New Roman" w:cs="Times New Roman"/>
-          <w:b/>
+          <w:sz w:val="24"/>
+          <w:szCs w:val="24"/>
+        </w:rPr>
+      </w:pPr>
+      <w:r>
+        <w:rPr>
+          <w:rFonts w:ascii="Times New Roman" w:hAnsi="Times New Roman" w:cs="Times New Roman"/>
           <w:sz w:val="24"/>
           <w:szCs w:val="24"/>
         </w:rPr>
         <w:t>Conclusion</w:t>
+      </w:r>
+    </w:p>
+    <w:p>
+      <w:pPr>
+        <w:rPr>
+          <w:rFonts w:ascii="Times New Roman" w:hAnsi="Times New Roman" w:cs="Times New Roman"/>
+          <w:b/>
+          <w:sz w:val="24"/>
+          <w:szCs w:val="24"/>
+        </w:rPr>
+      </w:pPr>
+    </w:p>
+    <w:p>
+      <w:pPr>
+        <w:rPr>
+          <w:rFonts w:ascii="Times New Roman" w:hAnsi="Times New Roman" w:cs="Times New Roman"/>
+          <w:b/>
+          <w:sz w:val="24"/>
+          <w:szCs w:val="24"/>
+        </w:rPr>
+      </w:pPr>
+    </w:p>
+    <w:p>
+      <w:pPr>
+        <w:rPr>
+          <w:rFonts w:ascii="Times New Roman" w:hAnsi="Times New Roman" w:cs="Times New Roman"/>
+          <w:b/>
+          <w:sz w:val="24"/>
+          <w:szCs w:val="24"/>
+        </w:rPr>
+      </w:pPr>
+    </w:p>
+    <w:p>
+      <w:pPr>
+        <w:rPr>
+          <w:rFonts w:ascii="Times New Roman" w:hAnsi="Times New Roman" w:cs="Times New Roman"/>
+          <w:b/>
+          <w:sz w:val="24"/>
+          <w:szCs w:val="24"/>
+        </w:rPr>
+      </w:pPr>
+    </w:p>
+    <w:p>
+      <w:pPr>
+        <w:rPr>
+          <w:rFonts w:ascii="Times New Roman" w:hAnsi="Times New Roman" w:cs="Times New Roman"/>
+          <w:b/>
+          <w:sz w:val="24"/>
+          <w:szCs w:val="24"/>
+        </w:rPr>
+      </w:pPr>
+    </w:p>
+    <w:p>
+      <w:pPr>
+        <w:rPr>
+          <w:rFonts w:ascii="Times New Roman" w:hAnsi="Times New Roman" w:cs="Times New Roman"/>
+          <w:b/>
+          <w:sz w:val="24"/>
+          <w:szCs w:val="24"/>
+        </w:rPr>
+      </w:pPr>
+    </w:p>
+    <w:p>
+      <w:pPr>
+        <w:rPr>
+          <w:rFonts w:ascii="Times New Roman" w:hAnsi="Times New Roman" w:cs="Times New Roman"/>
+          <w:b/>
+          <w:sz w:val="24"/>
+          <w:szCs w:val="24"/>
+        </w:rPr>
+      </w:pPr>
+    </w:p>
+    <w:p>
+      <w:pPr>
+        <w:rPr>
+          <w:rFonts w:ascii="Times New Roman" w:hAnsi="Times New Roman" w:cs="Times New Roman"/>
+          <w:b/>
+          <w:sz w:val="24"/>
+          <w:szCs w:val="24"/>
+        </w:rPr>
+      </w:pPr>
+    </w:p>
+    <w:p>
+      <w:pPr>
+        <w:rPr>
+          <w:rFonts w:ascii="Times New Roman" w:hAnsi="Times New Roman" w:cs="Times New Roman"/>
+          <w:b/>
+          <w:sz w:val="24"/>
+          <w:szCs w:val="24"/>
+        </w:rPr>
+      </w:pPr>
+    </w:p>
+    <w:p>
+      <w:pPr>
+        <w:rPr>
+          <w:rFonts w:ascii="Times New Roman" w:hAnsi="Times New Roman" w:cs="Times New Roman"/>
+          <w:b/>
+          <w:sz w:val="24"/>
+          <w:szCs w:val="24"/>
+        </w:rPr>
+      </w:pPr>
+    </w:p>
+    <w:p>
+      <w:pPr>
+        <w:rPr>
+          <w:rFonts w:ascii="Times New Roman" w:hAnsi="Times New Roman" w:cs="Times New Roman"/>
+          <w:b/>
+          <w:sz w:val="24"/>
+          <w:szCs w:val="24"/>
+        </w:rPr>
+      </w:pPr>
+    </w:p>
+    <w:p>
+      <w:pPr>
+        <w:rPr>
+          <w:rFonts w:ascii="Times New Roman" w:hAnsi="Times New Roman" w:cs="Times New Roman"/>
+          <w:b/>
+          <w:sz w:val="24"/>
+          <w:szCs w:val="24"/>
+        </w:rPr>
+      </w:pPr>
+    </w:p>
+    <w:p>
+      <w:pPr>
+        <w:rPr>
+          <w:rFonts w:ascii="Times New Roman" w:hAnsi="Times New Roman" w:cs="Times New Roman"/>
+          <w:b/>
+          <w:sz w:val="24"/>
+          <w:szCs w:val="24"/>
+        </w:rPr>
+      </w:pPr>
+    </w:p>
+    <w:p>
+      <w:pPr>
+        <w:rPr>
+          <w:rFonts w:ascii="Times New Roman" w:hAnsi="Times New Roman" w:cs="Times New Roman"/>
+          <w:b/>
+          <w:sz w:val="24"/>
+          <w:szCs w:val="24"/>
+        </w:rPr>
+      </w:pPr>
+    </w:p>
+    <w:p>
+      <w:pPr>
+        <w:rPr>
+          <w:rFonts w:ascii="Times New Roman" w:hAnsi="Times New Roman" w:cs="Times New Roman"/>
+          <w:b/>
+          <w:sz w:val="24"/>
+          <w:szCs w:val="24"/>
+        </w:rPr>
+      </w:pPr>
+    </w:p>
+    <w:p>
+      <w:pPr>
+        <w:rPr>
+          <w:rFonts w:ascii="Times New Roman" w:hAnsi="Times New Roman" w:cs="Times New Roman"/>
+          <w:b/>
+          <w:sz w:val="24"/>
+          <w:szCs w:val="24"/>
+        </w:rPr>
+      </w:pPr>
+    </w:p>
+    <w:p>
+      <w:pPr>
+        <w:rPr>
+          <w:rFonts w:ascii="Times New Roman" w:hAnsi="Times New Roman" w:cs="Times New Roman"/>
+          <w:b/>
+          <w:sz w:val="24"/>
+          <w:szCs w:val="24"/>
+        </w:rPr>
+      </w:pPr>
+    </w:p>
+    <w:p>
+      <w:pPr>
+        <w:rPr>
+          <w:rFonts w:ascii="Times New Roman" w:hAnsi="Times New Roman" w:cs="Times New Roman"/>
+          <w:b/>
+          <w:sz w:val="24"/>
+          <w:szCs w:val="24"/>
+        </w:rPr>
+      </w:pPr>
+    </w:p>
+    <w:p>
+      <w:pPr>
+        <w:rPr>
+          <w:rFonts w:ascii="Times New Roman" w:hAnsi="Times New Roman" w:cs="Times New Roman"/>
+          <w:b/>
+          <w:sz w:val="24"/>
+          <w:szCs w:val="24"/>
+        </w:rPr>
+      </w:pPr>
+    </w:p>
+    <w:p>
+      <w:pPr>
+        <w:rPr>
+          <w:rFonts w:ascii="Times New Roman" w:hAnsi="Times New Roman" w:cs="Times New Roman"/>
+          <w:b/>
+          <w:sz w:val="72"/>
+          <w:szCs w:val="24"/>
+        </w:rPr>
+      </w:pPr>
+      <w:r>
+        <w:rPr>
+          <w:rFonts w:ascii="Times New Roman" w:hAnsi="Times New Roman" w:cs="Times New Roman"/>
+          <w:b/>
+          <w:sz w:val="72"/>
+          <w:szCs w:val="24"/>
+        </w:rPr>
+        <w:t>Introduction</w:t>
       </w:r>
     </w:p>
     <w:sectPr>

</xml_diff>